<commit_message>
[Phong] Add SWD project
</commit_message>
<xml_diff>
--- a/document/SpringMVCNote.docx
+++ b/document/SpringMVCNote.docx
@@ -1,6 +1,6 @@
 
 <file path=word/document.xml><?xml version="1.0" encoding="utf-8"?>
-<w:document xmlns:wpc="http://schemas.microsoft.com/office/word/2010/wordprocessingCanvas" xmlns:cx="http://schemas.microsoft.com/office/drawing/2014/chartex" xmlns:cx1="http://schemas.microsoft.com/office/drawing/2015/9/8/chartex" xmlns:cx2="http://schemas.microsoft.com/office/drawing/2015/10/21/chartex" xmlns:cx3="http://schemas.microsoft.com/office/drawing/2016/5/9/chartex" xmlns:cx4="http://schemas.microsoft.com/office/drawing/2016/5/10/chartex" xmlns:cx5="http://schemas.microsoft.com/office/drawing/2016/5/11/chartex" xmlns:cx6="http://schemas.microsoft.com/office/drawing/2016/5/12/chartex" xmlns:cx7="http://schemas.microsoft.com/office/drawing/2016/5/13/chartex" xmlns:cx8="http://schemas.microsoft.com/office/drawing/2016/5/14/chartex" xmlns:mc="http://schemas.openxmlformats.org/markup-compatibility/2006" xmlns:aink="http://schemas.microsoft.com/office/drawing/2016/ink" xmlns:am3d="http://schemas.microsoft.com/office/drawing/2017/model3d" xmlns:o="urn:schemas-microsoft-com:office:office" xmlns:r="http://schemas.openxmlformats.org/officeDocument/2006/relationships" xmlns:m="http://schemas.openxmlformats.org/officeDocument/2006/math" xmlns:v="urn:schemas-microsoft-com:vml" xmlns:wp14="http://schemas.microsoft.com/office/word/2010/wordprocessingDrawing" xmlns:wp="http://schemas.openxmlformats.org/drawingml/2006/wordprocessingDrawing" xmlns:w10="urn:schemas-microsoft-com:office:word" xmlns:w="http://schemas.openxmlformats.org/wordprocessingml/2006/main" xmlns:w14="http://schemas.microsoft.com/office/word/2010/wordml" xmlns:w15="http://schemas.microsoft.com/office/word/2012/wordml" xmlns:w16cid="http://schemas.microsoft.com/office/word/2016/wordml/cid" xmlns:w16se="http://schemas.microsoft.com/office/word/2015/wordml/symex" xmlns:wpg="http://schemas.microsoft.com/office/word/2010/wordprocessingGroup" xmlns:wpi="http://schemas.microsoft.com/office/word/2010/wordprocessingInk" xmlns:wne="http://schemas.microsoft.com/office/word/2006/wordml" xmlns:wps="http://schemas.microsoft.com/office/word/2010/wordprocessingShape" mc:Ignorable="w14 w15 w16se w16cid wp14">
+<w:document xmlns:wpc="http://schemas.microsoft.com/office/word/2010/wordprocessingCanvas" xmlns:cx="http://schemas.microsoft.com/office/drawing/2014/chartex" xmlns:mc="http://schemas.openxmlformats.org/markup-compatibility/2006" xmlns:o="urn:schemas-microsoft-com:office:office" xmlns:r="http://schemas.openxmlformats.org/officeDocument/2006/relationships" xmlns:m="http://schemas.openxmlformats.org/officeDocument/2006/math" xmlns:v="urn:schemas-microsoft-com:vml" xmlns:wp14="http://schemas.microsoft.com/office/word/2010/wordprocessingDrawing" xmlns:wp="http://schemas.openxmlformats.org/drawingml/2006/wordprocessingDrawing" xmlns:w10="urn:schemas-microsoft-com:office:word" xmlns:w="http://schemas.openxmlformats.org/wordprocessingml/2006/main" xmlns:w14="http://schemas.microsoft.com/office/word/2010/wordml" xmlns:w15="http://schemas.microsoft.com/office/word/2012/wordml" xmlns:w16se="http://schemas.microsoft.com/office/word/2015/wordml/symex" xmlns:wpg="http://schemas.microsoft.com/office/word/2010/wordprocessingGroup" xmlns:wpi="http://schemas.microsoft.com/office/word/2010/wordprocessingInk" xmlns:wne="http://schemas.microsoft.com/office/word/2006/wordml" xmlns:wps="http://schemas.microsoft.com/office/word/2010/wordprocessingShape" mc:Ignorable="w14 w15 w16se wp14">
   <w:body>
     <w:p>
       <w:r>
@@ -161,7 +161,6 @@
                               </w:rPr>
                               <w:tab/>
                             </w:r>
-                            <w:proofErr w:type="gramStart"/>
                             <w:r>
                               <w:rPr>
                                 <w:rFonts w:ascii="Consolas" w:hAnsi="Consolas" w:cs="Consolas"/>
@@ -171,7 +170,6 @@
                               </w:rPr>
                               <w:t>xmlns:xsi</w:t>
                             </w:r>
-                            <w:proofErr w:type="gramEnd"/>
                             <w:r>
                               <w:rPr>
                                 <w:rFonts w:ascii="Consolas" w:hAnsi="Consolas" w:cs="Consolas"/>
@@ -213,7 +211,6 @@
                               </w:rPr>
                               <w:tab/>
                             </w:r>
-                            <w:proofErr w:type="gramStart"/>
                             <w:r>
                               <w:rPr>
                                 <w:rFonts w:ascii="Consolas" w:hAnsi="Consolas" w:cs="Consolas"/>
@@ -223,7 +220,6 @@
                               </w:rPr>
                               <w:t>xsi:schemaLocation</w:t>
                             </w:r>
-                            <w:proofErr w:type="gramEnd"/>
                             <w:r>
                               <w:rPr>
                                 <w:rFonts w:ascii="Consolas" w:hAnsi="Consolas" w:cs="Consolas"/>
@@ -4104,7 +4100,6 @@
                         </w:rPr>
                         <w:tab/>
                       </w:r>
-                      <w:proofErr w:type="gramStart"/>
                       <w:r>
                         <w:rPr>
                           <w:rFonts w:ascii="Consolas" w:hAnsi="Consolas" w:cs="Consolas"/>
@@ -4114,7 +4109,6 @@
                         </w:rPr>
                         <w:t>xmlns:xsi</w:t>
                       </w:r>
-                      <w:proofErr w:type="gramEnd"/>
                       <w:r>
                         <w:rPr>
                           <w:rFonts w:ascii="Consolas" w:hAnsi="Consolas" w:cs="Consolas"/>
@@ -4156,7 +4150,6 @@
                         </w:rPr>
                         <w:tab/>
                       </w:r>
-                      <w:proofErr w:type="gramStart"/>
                       <w:r>
                         <w:rPr>
                           <w:rFonts w:ascii="Consolas" w:hAnsi="Consolas" w:cs="Consolas"/>
@@ -4166,7 +4159,6 @@
                         </w:rPr>
                         <w:t>xsi:schemaLocation</w:t>
                       </w:r>
-                      <w:proofErr w:type="gramEnd"/>
                       <w:r>
                         <w:rPr>
                           <w:rFonts w:ascii="Consolas" w:hAnsi="Consolas" w:cs="Consolas"/>
@@ -8012,6 +8004,69 @@
           <w:shd w:val="clear" w:color="auto" w:fill="EFF0F1"/>
         </w:rPr>
       </w:pPr>
+      <w:bookmarkStart w:id="0" w:name="_GoBack"/>
+      <w:r>
+        <w:rPr>
+          <w:noProof/>
+        </w:rPr>
+        <w:lastRenderedPageBreak/>
+        <w:drawing>
+          <wp:anchor distT="0" distB="0" distL="114300" distR="114300" simplePos="0" relativeHeight="251660288" behindDoc="0" locked="0" layoutInCell="1" allowOverlap="1" wp14:anchorId="23FD1925" wp14:editId="3FBA5B1C">
+            <wp:simplePos x="0" y="0"/>
+            <wp:positionH relativeFrom="margin">
+              <wp:align>center</wp:align>
+            </wp:positionH>
+            <wp:positionV relativeFrom="paragraph">
+              <wp:posOffset>-504825</wp:posOffset>
+            </wp:positionV>
+            <wp:extent cx="7367270" cy="4108446"/>
+            <wp:effectExtent l="0" t="0" r="5080" b="6985"/>
+            <wp:wrapNone/>
+            <wp:docPr id="4" name="Picture 4"/>
+            <wp:cNvGraphicFramePr>
+              <a:graphicFrameLocks xmlns:a="http://schemas.openxmlformats.org/drawingml/2006/main" noChangeAspect="1"/>
+            </wp:cNvGraphicFramePr>
+            <a:graphic xmlns:a="http://schemas.openxmlformats.org/drawingml/2006/main">
+              <a:graphicData uri="http://schemas.openxmlformats.org/drawingml/2006/picture">
+                <pic:pic xmlns:pic="http://schemas.openxmlformats.org/drawingml/2006/picture">
+                  <pic:nvPicPr>
+                    <pic:cNvPr id="1" name=""/>
+                    <pic:cNvPicPr/>
+                  </pic:nvPicPr>
+                  <pic:blipFill>
+                    <a:blip r:embed="rId4">
+                      <a:extLst>
+                        <a:ext uri="{28A0092B-C50C-407E-A947-70E740481C1C}">
+                          <a14:useLocalDpi xmlns:a14="http://schemas.microsoft.com/office/drawing/2010/main" val="0"/>
+                        </a:ext>
+                      </a:extLst>
+                    </a:blip>
+                    <a:stretch>
+                      <a:fillRect/>
+                    </a:stretch>
+                  </pic:blipFill>
+                  <pic:spPr>
+                    <a:xfrm>
+                      <a:off x="0" y="0"/>
+                      <a:ext cx="7367270" cy="4108446"/>
+                    </a:xfrm>
+                    <a:prstGeom prst="rect">
+                      <a:avLst/>
+                    </a:prstGeom>
+                  </pic:spPr>
+                </pic:pic>
+              </a:graphicData>
+            </a:graphic>
+            <wp14:sizeRelH relativeFrom="margin">
+              <wp14:pctWidth>0</wp14:pctWidth>
+            </wp14:sizeRelH>
+            <wp14:sizeRelV relativeFrom="margin">
+              <wp14:pctHeight>0</wp14:pctHeight>
+            </wp14:sizeRelV>
+          </wp:anchor>
+        </w:drawing>
+      </w:r>
+      <w:bookmarkEnd w:id="0"/>
       <w:r>
         <w:rPr>
           <w:rFonts w:ascii="inherit" w:eastAsia="Times New Roman" w:hAnsi="inherit" w:cs="Courier New"/>
@@ -8021,7 +8076,6 @@
           <w:bdr w:val="none" w:sz="0" w:space="0" w:color="auto" w:frame="1"/>
           <w:shd w:val="clear" w:color="auto" w:fill="EFF0F1"/>
         </w:rPr>
-        <w:lastRenderedPageBreak/>
         <w:t>&lt;dependency&gt;</w:t>
       </w:r>
     </w:p>
@@ -8298,10 +8352,7 @@
         <w:t>&lt;/dependency&gt;</w:t>
       </w:r>
     </w:p>
-    <w:p>
-      <w:bookmarkStart w:id="0" w:name="_GoBack"/>
-      <w:bookmarkEnd w:id="0"/>
-    </w:p>
+    <w:p/>
     <w:p>
       <w:r>
         <w:t xml:space="preserve">Step </w:t>
@@ -8321,7 +8372,7 @@
           <w:noProof/>
         </w:rPr>
         <w:drawing>
-          <wp:inline distT="0" distB="0" distL="0" distR="0">
+          <wp:inline distT="0" distB="0" distL="0" distR="0" wp14:anchorId="63EBD7D8" wp14:editId="69C4534E">
             <wp:extent cx="4095750" cy="1866900"/>
             <wp:effectExtent l="0" t="0" r="0" b="0"/>
             <wp:docPr id="2" name="Picture 2" descr="Servlet and root context"/>
@@ -8338,7 +8389,7 @@
                     </pic:cNvPicPr>
                   </pic:nvPicPr>
                   <pic:blipFill>
-                    <a:blip r:embed="rId4">
+                    <a:blip r:embed="rId5">
                       <a:extLst>
                         <a:ext uri="{28A0092B-C50C-407E-A947-70E740481C1C}">
                           <a14:useLocalDpi xmlns:a14="http://schemas.microsoft.com/office/drawing/2010/main" val="0"/>
@@ -8389,6 +8440,8 @@
     <w:p/>
     <w:p/>
     <w:p/>
+    <w:p/>
+    <w:p/>
     <w:sectPr>
       <w:pgSz w:w="12240" w:h="15840"/>
       <w:pgMar w:top="1440" w:right="1440" w:bottom="1440" w:left="1440" w:header="720" w:footer="720" w:gutter="0"/>
@@ -8400,7 +8453,7 @@
 </file>
 
 <file path=word/styles.xml><?xml version="1.0" encoding="utf-8"?>
-<w:styles xmlns:mc="http://schemas.openxmlformats.org/markup-compatibility/2006" xmlns:r="http://schemas.openxmlformats.org/officeDocument/2006/relationships" xmlns:w="http://schemas.openxmlformats.org/wordprocessingml/2006/main" xmlns:w14="http://schemas.microsoft.com/office/word/2010/wordml" xmlns:w15="http://schemas.microsoft.com/office/word/2012/wordml" xmlns:w16cid="http://schemas.microsoft.com/office/word/2016/wordml/cid" xmlns:w16se="http://schemas.microsoft.com/office/word/2015/wordml/symex" mc:Ignorable="w14 w15 w16se w16cid">
+<w:styles xmlns:mc="http://schemas.openxmlformats.org/markup-compatibility/2006" xmlns:r="http://schemas.openxmlformats.org/officeDocument/2006/relationships" xmlns:w="http://schemas.openxmlformats.org/wordprocessingml/2006/main" xmlns:w14="http://schemas.microsoft.com/office/word/2010/wordml" xmlns:w15="http://schemas.microsoft.com/office/word/2012/wordml" xmlns:w16se="http://schemas.microsoft.com/office/word/2015/wordml/symex" mc:Ignorable="w14 w15 w16se">
   <w:docDefaults>
     <w:rPrDefault>
       <w:rPr>
@@ -8416,7 +8469,7 @@
       </w:pPr>
     </w:pPrDefault>
   </w:docDefaults>
-  <w:latentStyles w:defLockedState="0" w:defUIPriority="99" w:defSemiHidden="0" w:defUnhideWhenUsed="0" w:defQFormat="0" w:count="375">
+  <w:latentStyles w:defLockedState="0" w:defUIPriority="99" w:defSemiHidden="0" w:defUnhideWhenUsed="0" w:defQFormat="0" w:count="371">
     <w:lsdException w:name="Normal" w:uiPriority="0" w:qFormat="1"/>
     <w:lsdException w:name="heading 1" w:uiPriority="9" w:qFormat="1"/>
     <w:lsdException w:name="heading 2" w:semiHidden="1" w:uiPriority="9" w:unhideWhenUsed="1" w:qFormat="1"/>
@@ -8788,10 +8841,6 @@
     <w:lsdException w:name="List Table 5 Dark Accent 6" w:uiPriority="50"/>
     <w:lsdException w:name="List Table 6 Colorful Accent 6" w:uiPriority="51"/>
     <w:lsdException w:name="List Table 7 Colorful Accent 6" w:uiPriority="52"/>
-    <w:lsdException w:name="Mention" w:semiHidden="1" w:unhideWhenUsed="1"/>
-    <w:lsdException w:name="Smart Hyperlink" w:semiHidden="1" w:unhideWhenUsed="1"/>
-    <w:lsdException w:name="Hashtag" w:semiHidden="1" w:unhideWhenUsed="1"/>
-    <w:lsdException w:name="Unresolved Mention" w:semiHidden="1" w:unhideWhenUsed="1"/>
   </w:latentStyles>
   <w:style w:type="paragraph" w:default="1" w:styleId="Normal">
     <w:name w:val="Normal"/>

</xml_diff>